<commit_message>
mise en forme des pages
</commit_message>
<xml_diff>
--- a/analyse/analyse_design_AU.docx
+++ b/analyse/analyse_design_AU.docx
@@ -5,25 +5,15 @@
     <w:p>
       <w:pPr>
         <w:rPr>
-          <w:rFonts w:ascii="Segoe UI Emoji" w:eastAsia="Times New Roman" w:hAnsi="Segoe UI Emoji" w:cs="Segoe UI Emoji"/>
-          <w:b/>
-          <w:bCs/>
-          <w:sz w:val="24"/>
-          <w:szCs w:val="24"/>
-          <w:lang w:eastAsia="fr-FR"/>
-        </w:rPr>
-      </w:pPr>
-      <w:r>
-        <w:rPr>
-          <w:rFonts w:ascii="Segoe UI Emoji" w:eastAsia="Times New Roman" w:hAnsi="Segoe UI Emoji" w:cs="Segoe UI Emoji"/>
-          <w:b/>
-          <w:bCs/>
-          <w:sz w:val="24"/>
-          <w:szCs w:val="24"/>
+          <w:lang w:eastAsia="fr-FR"/>
+        </w:rPr>
+      </w:pPr>
+      <w:r>
+        <w:rPr>
           <w:lang w:eastAsia="fr-FR"/>
         </w:rPr>
         <w:pict w14:anchorId="4F18B169">
-          <v:rect id="_x0000_i1163" style="width:0;height:1.5pt" o:hralign="center" o:hrstd="t" o:hr="t" fillcolor="#a0a0a0" stroked="f"/>
+          <v:rect id="_x0000_i1025" style="width:0;height:1.5pt" o:hralign="center" o:hrstd="t" o:hr="t" fillcolor="#a0a0a0" stroked="f"/>
         </w:pict>
       </w:r>
     </w:p>
@@ -214,7 +204,7 @@
           <w:lang w:eastAsia="fr-FR"/>
         </w:rPr>
         <w:pict w14:anchorId="015AEAEE">
-          <v:rect id="_x0000_i1164" style="width:0;height:1.5pt" o:hralign="center" o:hrstd="t" o:hr="t" fillcolor="#a0a0a0" stroked="f"/>
+          <v:rect id="_x0000_i1026" style="width:0;height:1.5pt" o:hralign="center" o:hrstd="t" o:hr="t" fillcolor="#a0a0a0" stroked="f"/>
         </w:pict>
       </w:r>
     </w:p>
@@ -402,7 +392,7 @@
           <w:lang w:eastAsia="fr-FR"/>
         </w:rPr>
         <w:pict w14:anchorId="17F36183">
-          <v:rect id="_x0000_i1165" style="width:0;height:1.5pt" o:hralign="center" o:hrstd="t" o:hr="t" fillcolor="#a0a0a0" stroked="f"/>
+          <v:rect id="_x0000_i1027" style="width:0;height:1.5pt" o:hralign="center" o:hrstd="t" o:hr="t" fillcolor="#a0a0a0" stroked="f"/>
         </w:pict>
       </w:r>
     </w:p>
@@ -606,7 +596,7 @@
           <w:lang w:eastAsia="fr-FR"/>
         </w:rPr>
         <w:pict w14:anchorId="6EF0A924">
-          <v:rect id="_x0000_i1166" style="width:0;height:1.5pt" o:hralign="center" o:hrstd="t" o:hr="t" fillcolor="#a0a0a0" stroked="f"/>
+          <v:rect id="_x0000_i1028" style="width:0;height:1.5pt" o:hralign="center" o:hrstd="t" o:hr="t" fillcolor="#a0a0a0" stroked="f"/>
         </w:pict>
       </w:r>
     </w:p>
@@ -1152,7 +1142,7 @@
           <w:lang w:eastAsia="fr-FR"/>
         </w:rPr>
         <w:pict w14:anchorId="2195CB85">
-          <v:rect id="_x0000_i1167" style="width:0;height:1.5pt" o:hralign="center" o:hrstd="t" o:hr="t" fillcolor="#a0a0a0" stroked="f"/>
+          <v:rect id="_x0000_i1029" style="width:0;height:1.5pt" o:hralign="center" o:hrstd="t" o:hr="t" fillcolor="#a0a0a0" stroked="f"/>
         </w:pict>
       </w:r>
     </w:p>
@@ -1370,7 +1360,7 @@
           <w:lang w:eastAsia="fr-FR"/>
         </w:rPr>
         <w:pict w14:anchorId="0AAD6BBC">
-          <v:rect id="_x0000_i1168" style="width:0;height:1.5pt" o:hralign="center" o:hrstd="t" o:hr="t" fillcolor="#a0a0a0" stroked="f"/>
+          <v:rect id="_x0000_i1030" style="width:0;height:1.5pt" o:hralign="center" o:hrstd="t" o:hr="t" fillcolor="#a0a0a0" stroked="f"/>
         </w:pict>
       </w:r>
     </w:p>
@@ -1550,7 +1540,7 @@
           <w:lang w:eastAsia="fr-FR"/>
         </w:rPr>
         <w:pict w14:anchorId="3A0ACA89">
-          <v:rect id="_x0000_i1169" style="width:0;height:1.5pt" o:hralign="center" o:hrstd="t" o:hr="t" fillcolor="#a0a0a0" stroked="f"/>
+          <v:rect id="_x0000_i1031" style="width:0;height:1.5pt" o:hralign="center" o:hrstd="t" o:hr="t" fillcolor="#a0a0a0" stroked="f"/>
         </w:pict>
       </w:r>
     </w:p>
@@ -1714,7 +1704,7 @@
           <w:lang w:eastAsia="fr-FR"/>
         </w:rPr>
         <w:pict w14:anchorId="4B08CF4C">
-          <v:rect id="_x0000_i1170" style="width:0;height:1.5pt" o:hralign="center" o:hrstd="t" o:hr="t" fillcolor="#a0a0a0" stroked="f"/>
+          <v:rect id="_x0000_i1032" style="width:0;height:1.5pt" o:hralign="center" o:hrstd="t" o:hr="t" fillcolor="#a0a0a0" stroked="f"/>
         </w:pict>
       </w:r>
     </w:p>
@@ -1905,7 +1895,7 @@
           <w:lang w:eastAsia="fr-FR"/>
         </w:rPr>
         <w:pict w14:anchorId="2C05752C">
-          <v:rect id="_x0000_i1171" style="width:0;height:1.5pt" o:hralign="center" o:hrstd="t" o:hr="t" fillcolor="#a0a0a0" stroked="f"/>
+          <v:rect id="_x0000_i1033" style="width:0;height:1.5pt" o:hralign="center" o:hrstd="t" o:hr="t" fillcolor="#a0a0a0" stroked="f"/>
         </w:pict>
       </w:r>
     </w:p>
@@ -2069,7 +2059,7 @@
           <w:lang w:eastAsia="fr-FR"/>
         </w:rPr>
         <w:pict w14:anchorId="686CD54D">
-          <v:rect id="_x0000_i1172" style="width:0;height:1.5pt" o:hralign="center" o:hrstd="t" o:hr="t" fillcolor="#a0a0a0" stroked="f"/>
+          <v:rect id="_x0000_i1034" style="width:0;height:1.5pt" o:hralign="center" o:hrstd="t" o:hr="t" fillcolor="#a0a0a0" stroked="f"/>
         </w:pict>
       </w:r>
     </w:p>
@@ -3496,7 +3486,7 @@
           <w:lang w:eastAsia="fr-FR"/>
         </w:rPr>
         <w:pict w14:anchorId="4C06EA12">
-          <v:rect id="_x0000_i1101" style="width:0;height:1.5pt" o:hralign="center" o:hrstd="t" o:hr="t" fillcolor="#a0a0a0" stroked="f"/>
+          <v:rect id="_x0000_i1035" style="width:0;height:1.5pt" o:hralign="center" o:hrstd="t" o:hr="t" fillcolor="#a0a0a0" stroked="f"/>
         </w:pict>
       </w:r>
     </w:p>
@@ -9471,6 +9461,7 @@
   <w:style w:type="character" w:default="1" w:styleId="DefaultParagraphFont">
     <w:name w:val="Default Paragraph Font"/>
     <w:uiPriority w:val="1"/>
+    <w:semiHidden/>
     <w:unhideWhenUsed/>
   </w:style>
   <w:style w:type="table" w:default="1" w:styleId="TableNormal">

</xml_diff>